<commit_message>
Adatbázis leírása és szerkezete
</commit_message>
<xml_diff>
--- a/Docs/Description/Project_MK_description.docx
+++ b/Docs/Description/Project_MK_description.docx
@@ -1916,8 +1916,8 @@
         </w:rPr>
         <w:drawing>
           <wp:inline distT="0" distB="0" distL="0" distR="0">
-            <wp:extent cx="5760720" cy="2409825"/>
-            <wp:effectExtent l="0" t="0" r="0" b="9525"/>
+            <wp:extent cx="5657850" cy="2693137"/>
+            <wp:effectExtent l="0" t="0" r="0" b="0"/>
             <wp:docPr id="5" name="Kép 5"/>
             <wp:cNvGraphicFramePr>
               <a:graphicFrameLocks xmlns:a="http://schemas.openxmlformats.org/drawingml/2006/main" noChangeAspect="1"/>
@@ -1944,7 +1944,7 @@
                   <pic:spPr>
                     <a:xfrm>
                       <a:off x="0" y="0"/>
-                      <a:ext cx="5760720" cy="2409825"/>
+                      <a:ext cx="5676050" cy="2701800"/>
                     </a:xfrm>
                     <a:prstGeom prst="rect">
                       <a:avLst/>
@@ -2002,6 +2002,9 @@
         <w:tab/>
       </w:r>
       <w:r>
+        <w:tab/>
+      </w:r>
+      <w:r>
         <w:rPr>
           <w:b/>
         </w:rPr>
@@ -2060,13 +2063,147 @@
       </w:r>
       <w:r>
         <w:tab/>
-        <w:t xml:space="preserve">Szöveg, a felhasználó </w:t>
-      </w:r>
-      <w:proofErr w:type="spellStart"/>
-      <w:r>
-        <w:t>jelsza</w:t>
-      </w:r>
-      <w:proofErr w:type="spellEnd"/>
+        <w:t>Szöveg, a felhasználó jelsza</w:t>
+      </w:r>
+      <w:r>
+        <w:t>va</w:t>
+      </w:r>
+    </w:p>
+    <w:p>
+      <w:pPr>
+        <w:spacing w:before="0" w:after="0"/>
+      </w:pPr>
+      <w:proofErr w:type="gramStart"/>
+      <w:r>
+        <w:t>email</w:t>
+      </w:r>
+      <w:proofErr w:type="gramEnd"/>
+      <w:r>
+        <w:tab/>
+      </w:r>
+      <w:r>
+        <w:tab/>
+      </w:r>
+      <w:r>
+        <w:tab/>
+        <w:t>Szöveg, a felhasználó email címe</w:t>
+      </w:r>
+    </w:p>
+    <w:p>
+      <w:pPr>
+        <w:spacing w:before="0" w:after="0"/>
+      </w:pPr>
+      <w:proofErr w:type="spellStart"/>
+      <w:r>
+        <w:t>postcode</w:t>
+      </w:r>
+      <w:proofErr w:type="spellEnd"/>
+      <w:r>
+        <w:tab/>
+      </w:r>
+      <w:r>
+        <w:tab/>
+        <w:t>Egész szám, a felhasználó irányítószáma</w:t>
+      </w:r>
+    </w:p>
+    <w:p>
+      <w:pPr>
+        <w:spacing w:before="0" w:after="0"/>
+      </w:pPr>
+      <w:proofErr w:type="gramStart"/>
+      <w:r>
+        <w:t>country</w:t>
+      </w:r>
+      <w:proofErr w:type="gramEnd"/>
+      <w:r>
+        <w:tab/>
+      </w:r>
+      <w:r>
+        <w:tab/>
+      </w:r>
+      <w:r>
+        <w:tab/>
+        <w:t xml:space="preserve">Karakter, a </w:t>
+      </w:r>
+      <w:r>
+        <w:t>felhasználó</w:t>
+      </w:r>
+      <w:r>
+        <w:t xml:space="preserve"> </w:t>
+      </w:r>
+      <w:r>
+        <w:t>országa</w:t>
+      </w:r>
+    </w:p>
+    <w:p>
+      <w:pPr>
+        <w:spacing w:before="0" w:after="0"/>
+      </w:pPr>
+      <w:proofErr w:type="spellStart"/>
+      <w:r>
+        <w:t>county</w:t>
+      </w:r>
+      <w:proofErr w:type="spellEnd"/>
+      <w:r>
+        <w:tab/>
+      </w:r>
+      <w:r>
+        <w:tab/>
+      </w:r>
+      <w:r>
+        <w:tab/>
+      </w:r>
+      <w:r>
+        <w:t xml:space="preserve">Karakter, a felhasználó </w:t>
+      </w:r>
+      <w:r>
+        <w:t>megyéje</w:t>
+      </w:r>
+    </w:p>
+    <w:p>
+      <w:pPr>
+        <w:spacing w:before="0" w:after="0"/>
+      </w:pPr>
+      <w:proofErr w:type="gramStart"/>
+      <w:r>
+        <w:t>city</w:t>
+      </w:r>
+      <w:proofErr w:type="gramEnd"/>
+      <w:r>
+        <w:tab/>
+      </w:r>
+      <w:r>
+        <w:tab/>
+      </w:r>
+      <w:r>
+        <w:tab/>
+      </w:r>
+      <w:r>
+        <w:t xml:space="preserve">Karakter, a felhasználó </w:t>
+      </w:r>
+      <w:r>
+        <w:t>városa</w:t>
+      </w:r>
+    </w:p>
+    <w:p>
+      <w:pPr>
+        <w:spacing w:before="0" w:after="0"/>
+      </w:pPr>
+      <w:proofErr w:type="spellStart"/>
+      <w:r>
+        <w:t>active</w:t>
+      </w:r>
+      <w:proofErr w:type="spellEnd"/>
+      <w:r>
+        <w:tab/>
+      </w:r>
+      <w:r>
+        <w:tab/>
+      </w:r>
+      <w:r>
+        <w:tab/>
+        <w:t>Logikai érték (0,1), a felhasználó fiókjának státusza</w:t>
+      </w:r>
     </w:p>
     <w:p>
       <w:pPr>
@@ -2139,26 +2276,6 @@
       </w:pPr>
       <w:proofErr w:type="spellStart"/>
       <w:r>
-        <w:t>denomination</w:t>
-      </w:r>
-      <w:proofErr w:type="spellEnd"/>
-      <w:r>
-        <w:tab/>
-      </w:r>
-      <w:r>
-        <w:tab/>
-        <w:t>Szöveg, a bevétel/kiadás</w:t>
-      </w:r>
-      <w:r>
-        <w:t xml:space="preserve"> megnevezése</w:t>
-      </w:r>
-    </w:p>
-    <w:p>
-      <w:pPr>
-        <w:spacing w:before="0" w:after="0"/>
-      </w:pPr>
-      <w:proofErr w:type="spellStart"/>
-      <w:r>
         <w:t>amount</w:t>
       </w:r>
       <w:proofErr w:type="spellEnd"/>
@@ -2320,11 +2437,24 @@
         <w:rPr>
           <w:i/>
         </w:rPr>
-        <w:t xml:space="preserve"> van jelölve! A mező nevek után annak típusa es leírása található!</w:t>
-      </w:r>
-    </w:p>
-    <w:p>
-      <w:r>
+        <w:t xml:space="preserve"> van jelölve! A mező nevek után annak típusa </w:t>
+      </w:r>
+      <w:r>
+        <w:rPr>
+          <w:i/>
+        </w:rPr>
+        <w:t>é</w:t>
+      </w:r>
+      <w:r>
+        <w:rPr>
+          <w:i/>
+        </w:rPr>
+        <w:t>s leírása található!</w:t>
+      </w:r>
+    </w:p>
+    <w:p>
+      <w:r>
+        <w:lastRenderedPageBreak/>
         <w:t xml:space="preserve">Az adatbázishoz tartozó fájlokat a </w:t>
       </w:r>
       <w:proofErr w:type="spellStart"/>
@@ -2411,18 +2541,76 @@
       </w:r>
       <w:proofErr w:type="spellEnd"/>
       <w:r>
-        <w:t xml:space="preserve"> mező pozitív egész számként tárolja az összegeket. Lekérdezés után kell átváltani +/- előjelessé </w:t>
-      </w:r>
-      <w:r>
-        <w:t>aszerint,</w:t>
-      </w:r>
-      <w:r>
-        <w:t xml:space="preserve"> hogy bevétel vagy kiadás.</w:t>
-      </w:r>
-      <w:bookmarkStart w:id="6" w:name="_GoBack"/>
-      <w:bookmarkEnd w:id="6"/>
-    </w:p>
-    <w:p>
+        <w:t xml:space="preserve"> mező előjeles </w:t>
+      </w:r>
+      <w:r>
+        <w:t xml:space="preserve">egész </w:t>
+      </w:r>
+      <w:r>
+        <w:t>számként tárolja az összegeket, annak függvényében kiadás vagy bevétel.</w:t>
+      </w:r>
+      <w:r>
+        <w:t xml:space="preserve"> </w:t>
+      </w:r>
+      <w:r>
+        <w:t xml:space="preserve">Az </w:t>
+      </w:r>
+      <w:proofErr w:type="spellStart"/>
+      <w:r>
+        <w:t>active</w:t>
+      </w:r>
+      <w:proofErr w:type="spellEnd"/>
+      <w:r>
+        <w:t xml:space="preserve"> mező két értéket vehet fel. A ’</w:t>
+      </w:r>
+      <w:r>
+        <w:rPr>
+          <w:i/>
+        </w:rPr>
+        <w:t>0</w:t>
+      </w:r>
+      <w:r>
+        <w:rPr>
+          <w:i/>
+        </w:rPr>
+        <w:t>’</w:t>
+      </w:r>
+      <w:r>
+        <w:t xml:space="preserve"> a logikai hamis (</w:t>
+      </w:r>
+      <w:proofErr w:type="spellStart"/>
+      <w:r>
+        <w:t>false</w:t>
+      </w:r>
+      <w:proofErr w:type="spellEnd"/>
+      <w:r>
+        <w:t>) és az ’</w:t>
+      </w:r>
+      <w:r>
+        <w:rPr>
+          <w:i/>
+        </w:rPr>
+        <w:t>1</w:t>
+      </w:r>
+      <w:r>
+        <w:t>’ a logikai igaz (</w:t>
+      </w:r>
+      <w:proofErr w:type="spellStart"/>
+      <w:r>
+        <w:t>true</w:t>
+      </w:r>
+      <w:proofErr w:type="spellEnd"/>
+      <w:r>
+        <w:t>).</w:t>
+      </w:r>
+    </w:p>
+    <w:p>
+      <w:r>
+        <w:t xml:space="preserve">A másodlagos kulcsok </w:t>
+      </w:r>
+      <w:r>
+        <w:t>úgy kötöttem össze, hogy egy adott felhasználó törlésénél minden hozzá tartozó adatot töröljön a többi táblából is!</w:t>
+      </w:r>
       <w:r>
         <w:br w:type="page"/>
       </w:r>
@@ -2436,7 +2624,7 @@
           <w:sz w:val="40"/>
         </w:rPr>
       </w:pPr>
-      <w:bookmarkStart w:id="7" w:name="_Toc100426194"/>
+      <w:bookmarkStart w:id="6" w:name="_Toc100426194"/>
       <w:r>
         <w:rPr>
           <w:rFonts w:ascii="Bookman Old Style" w:hAnsi="Bookman Old Style"/>
@@ -2445,7 +2633,7 @@
         <w:lastRenderedPageBreak/>
         <w:t>Frontend</w:t>
       </w:r>
-      <w:bookmarkEnd w:id="7"/>
+      <w:bookmarkEnd w:id="6"/>
     </w:p>
     <w:p>
       <w:pPr>
@@ -2457,7 +2645,7 @@
           <w:u w:val="single"/>
         </w:rPr>
       </w:pPr>
-      <w:bookmarkStart w:id="8" w:name="_Toc100426195"/>
+      <w:bookmarkStart w:id="7" w:name="_Toc100426195"/>
       <w:r>
         <w:rPr>
           <w:rFonts w:ascii="Bookman Old Style" w:hAnsi="Bookman Old Style"/>
@@ -2467,7 +2655,7 @@
         </w:rPr>
         <w:t>Leírás:</w:t>
       </w:r>
-      <w:bookmarkEnd w:id="8"/>
+      <w:bookmarkEnd w:id="7"/>
     </w:p>
     <w:p>
       <w:r>
@@ -2630,7 +2818,7 @@
           <w:u w:val="single"/>
         </w:rPr>
       </w:pPr>
-      <w:bookmarkStart w:id="9" w:name="_Toc100426196"/>
+      <w:bookmarkStart w:id="8" w:name="_Toc100426196"/>
       <w:r>
         <w:rPr>
           <w:rFonts w:ascii="Bookman Old Style" w:hAnsi="Bookman Old Style"/>
@@ -2660,7 +2848,7 @@
         </w:rPr>
         <w:t>:</w:t>
       </w:r>
-      <w:bookmarkEnd w:id="9"/>
+      <w:bookmarkEnd w:id="8"/>
     </w:p>
     <w:p>
       <w:pPr>
@@ -2885,7 +3073,7 @@
           <w:u w:val="single"/>
         </w:rPr>
       </w:pPr>
-      <w:bookmarkStart w:id="10" w:name="_Toc100426197"/>
+      <w:bookmarkStart w:id="9" w:name="_Toc100426197"/>
       <w:r>
         <w:rPr>
           <w:rFonts w:ascii="Bookman Old Style" w:hAnsi="Bookman Old Style"/>
@@ -2916,7 +3104,7 @@
         </w:rPr>
         <w:t>:</w:t>
       </w:r>
-      <w:bookmarkEnd w:id="10"/>
+      <w:bookmarkEnd w:id="9"/>
     </w:p>
     <w:p>
       <w:pPr>
@@ -2963,7 +3151,7 @@
             <v:path o:extrusionok="f" gradientshapeok="t" o:connecttype="rect"/>
             <o:lock v:ext="edit" aspectratio="t"/>
           </v:shapetype>
-          <v:shape id="_x0000_s1027" type="#_x0000_t75" style="position:absolute;left:0;text-align:left;margin-left:298.25pt;margin-top:-.3pt;width:155.5pt;height:234.5pt;z-index:251660288;mso-position-horizontal:absolute;mso-position-horizontal-relative:text;mso-position-vertical:absolute;mso-position-vertical-relative:text">
+          <v:shape id="_x0000_s1027" type="#_x0000_t75" style="position:absolute;left:0;text-align:left;margin-left:402.55pt;margin-top:-.3pt;width:155.5pt;height:234.5pt;z-index:251660288;mso-position-horizontal:right;mso-position-horizontal-relative:text;mso-position-vertical:absolute;mso-position-vertical-relative:text">
             <v:imagedata r:id="rId14" o:title="frontend_reg_pelda"/>
             <w10:wrap type="square" side="left"/>
           </v:shape>
@@ -3067,6 +3255,8 @@
           <w:u w:val="single"/>
         </w:rPr>
       </w:pPr>
+      <w:bookmarkStart w:id="10" w:name="_GoBack"/>
+      <w:bookmarkEnd w:id="10"/>
     </w:p>
     <w:p>
       <w:pPr>
@@ -3469,13 +3659,7 @@
     </w:p>
     <w:p>
       <w:r>
-        <w:t>Jelszó kezelés az adatbázisban valósul meg</w:t>
-      </w:r>
-      <w:r>
-        <w:t>.</w:t>
-      </w:r>
-      <w:r>
-        <w:t xml:space="preserve"> A jelszó min. 4 karakterből kell állnia és </w:t>
+        <w:t xml:space="preserve">Jelszó kezelés az adatbázisban valósul meg. A jelszó min. 4 karakterből kell állnia és </w:t>
       </w:r>
       <w:proofErr w:type="spellStart"/>
       <w:r>
@@ -3992,7 +4176,7 @@
           <w:rPr>
             <w:noProof/>
           </w:rPr>
-          <w:t>8</w:t>
+          <w:t>4</w:t>
         </w:r>
         <w:r>
           <w:fldChar w:fldCharType="end"/>
@@ -6488,6 +6672,7 @@
   <w:style w:type="character" w:default="1" w:styleId="Bekezdsalapbettpusa">
     <w:name w:val="Default Paragraph Font"/>
     <w:uiPriority w:val="1"/>
+    <w:semiHidden/>
     <w:unhideWhenUsed/>
   </w:style>
   <w:style w:type="table" w:default="1" w:styleId="Normltblzat">
@@ -7059,6 +7244,16 @@
       <w:bCs/>
     </w:rPr>
   </w:style>
+  <w:style w:type="character" w:customStyle="1" w:styleId="sqlkeywordcolor">
+    <w:name w:val="sqlkeywordcolor"/>
+    <w:basedOn w:val="Bekezdsalapbettpusa"/>
+    <w:rsid w:val="00B80B72"/>
+  </w:style>
+  <w:style w:type="character" w:customStyle="1" w:styleId="sqlstringcolor">
+    <w:name w:val="sqlstringcolor"/>
+    <w:basedOn w:val="Bekezdsalapbettpusa"/>
+    <w:rsid w:val="00B80B72"/>
+  </w:style>
 </w:styles>
 </file>
 
@@ -7328,7 +7523,7 @@
 </file>
 
 <file path=customXml/itemProps1.xml><?xml version="1.0" encoding="utf-8"?>
-<ds:datastoreItem xmlns:ds="http://schemas.openxmlformats.org/officeDocument/2006/customXml" ds:itemID="{3BD0950E-3511-4C98-ACB3-473FE175EF90}">
+<ds:datastoreItem xmlns:ds="http://schemas.openxmlformats.org/officeDocument/2006/customXml" ds:itemID="{8FC5CF5B-A3F0-41E2-AEB4-50FE23E357B9}">
   <ds:schemaRefs>
     <ds:schemaRef ds:uri="http://schemas.openxmlformats.org/officeDocument/2006/bibliography"/>
   </ds:schemaRefs>

</xml_diff>